<commit_message>
Added ER diagram of MongoDB database
</commit_message>
<xml_diff>
--- a/Website/Design_Documents/Implementation_Notes/OperationalErrorList.docx
+++ b/Website/Design_Documents/Implementation_Notes/OperationalErrorList.docx
@@ -130,7 +130,7 @@
             </w:r>
             <w:proofErr w:type="spellStart"/>
             <w:r>
-              <w:t>DataNotFoundError</w:t>
+              <w:t>EmptyRequestBodyError</w:t>
             </w:r>
             <w:proofErr w:type="spellEnd"/>
           </w:p>
@@ -164,9 +164,619 @@
             </w:r>
             <w:proofErr w:type="spellStart"/>
             <w:r>
-              <w:t>ValidationError</w:t>
-            </w:r>
-            <w:proofErr w:type="spellEnd"/>
+              <w:t>ResourceNotFoundError</w:t>
+            </w:r>
+            <w:proofErr w:type="spellEnd"/>
+            <w:r>
+              <w:t xml:space="preserve">, </w:t>
+            </w:r>
+            <w:proofErr w:type="spellStart"/>
+            <w:r>
+              <w:t>EmptyRequestBodyError</w:t>
+            </w:r>
+            <w:proofErr w:type="spellEnd"/>
+          </w:p>
+        </w:tc>
+      </w:tr>
+      <w:tr>
+        <w:tc>
+          <w:tcPr>
+            <w:tcW w:w="4508" w:type="dxa"/>
+          </w:tcPr>
+          <w:p>
+            <w:proofErr w:type="spellStart"/>
+            <w:r>
+              <w:t>updateShippingAddress</w:t>
+            </w:r>
+            <w:proofErr w:type="spellEnd"/>
+          </w:p>
+        </w:tc>
+        <w:tc>
+          <w:tcPr>
+            <w:tcW w:w="4508" w:type="dxa"/>
+          </w:tcPr>
+          <w:p>
+            <w:proofErr w:type="spellStart"/>
+            <w:r>
+              <w:t>ZodError</w:t>
+            </w:r>
+            <w:proofErr w:type="spellEnd"/>
+            <w:r>
+              <w:t xml:space="preserve">, </w:t>
+            </w:r>
+            <w:proofErr w:type="spellStart"/>
+            <w:r>
+              <w:t>ResourceNotFoundError</w:t>
+            </w:r>
+            <w:proofErr w:type="spellEnd"/>
+            <w:r>
+              <w:t xml:space="preserve">, </w:t>
+            </w:r>
+            <w:proofErr w:type="spellStart"/>
+            <w:r>
+              <w:t>EmptyRequestBodyError</w:t>
+            </w:r>
+            <w:proofErr w:type="spellEnd"/>
+          </w:p>
+        </w:tc>
+      </w:tr>
+      <w:tr>
+        <w:tc>
+          <w:tcPr>
+            <w:tcW w:w="4508" w:type="dxa"/>
+          </w:tcPr>
+          <w:p>
+            <w:proofErr w:type="spellStart"/>
+            <w:r>
+              <w:t>getShippingAddressById</w:t>
+            </w:r>
+            <w:proofErr w:type="spellEnd"/>
+          </w:p>
+        </w:tc>
+        <w:tc>
+          <w:tcPr>
+            <w:tcW w:w="4508" w:type="dxa"/>
+          </w:tcPr>
+          <w:p>
+            <w:proofErr w:type="spellStart"/>
+            <w:r>
+              <w:t>ZodError</w:t>
+            </w:r>
+            <w:proofErr w:type="spellEnd"/>
+            <w:r>
+              <w:t xml:space="preserve">, </w:t>
+            </w:r>
+            <w:proofErr w:type="spellStart"/>
+            <w:r>
+              <w:t>ResourceNotFoundError</w:t>
+            </w:r>
+            <w:proofErr w:type="spellEnd"/>
+            <w:r>
+              <w:t xml:space="preserve">, </w:t>
+            </w:r>
+            <w:proofErr w:type="spellStart"/>
+            <w:r>
+              <w:t>EmptyRequestBodyError</w:t>
+            </w:r>
+            <w:proofErr w:type="spellEnd"/>
+          </w:p>
+        </w:tc>
+      </w:tr>
+      <w:tr>
+        <w:tc>
+          <w:tcPr>
+            <w:tcW w:w="4508" w:type="dxa"/>
+          </w:tcPr>
+          <w:p>
+            <w:proofErr w:type="spellStart"/>
+            <w:r>
+              <w:t>searchShippingAddress</w:t>
+            </w:r>
+            <w:proofErr w:type="spellEnd"/>
+          </w:p>
+        </w:tc>
+        <w:tc>
+          <w:tcPr>
+            <w:tcW w:w="4508" w:type="dxa"/>
+          </w:tcPr>
+          <w:p>
+            <w:proofErr w:type="spellStart"/>
+            <w:r>
+              <w:t>ZodError</w:t>
+            </w:r>
+            <w:proofErr w:type="spellEnd"/>
+            <w:r>
+              <w:t xml:space="preserve">, </w:t>
+            </w:r>
+            <w:proofErr w:type="spellStart"/>
+            <w:r>
+              <w:t>ResourceNotFoundError</w:t>
+            </w:r>
+            <w:proofErr w:type="spellEnd"/>
+            <w:r>
+              <w:t xml:space="preserve">, </w:t>
+            </w:r>
+            <w:proofErr w:type="spellStart"/>
+            <w:r>
+              <w:t>EmptyRequestBodyError</w:t>
+            </w:r>
+            <w:proofErr w:type="spellEnd"/>
+          </w:p>
+        </w:tc>
+      </w:tr>
+    </w:tbl>
+    <w:p/>
+    <w:tbl>
+      <w:tblPr>
+        <w:tblStyle w:val="TableGrid"/>
+        <w:tblW w:w="0" w:type="auto"/>
+        <w:tblLook w:val="04A0" w:firstRow="1" w:lastRow="0" w:firstColumn="1" w:lastColumn="0" w:noHBand="0" w:noVBand="1"/>
+      </w:tblPr>
+      <w:tblGrid>
+        <w:gridCol w:w="1848"/>
+        <w:gridCol w:w="3278"/>
+        <w:gridCol w:w="3890"/>
+      </w:tblGrid>
+      <w:tr>
+        <w:tc>
+          <w:tcPr>
+            <w:tcW w:w="3005" w:type="dxa"/>
+          </w:tcPr>
+          <w:p>
+            <w:r>
+              <w:t>API Name</w:t>
+            </w:r>
+          </w:p>
+        </w:tc>
+        <w:tc>
+          <w:tcPr>
+            <w:tcW w:w="3005" w:type="dxa"/>
+          </w:tcPr>
+          <w:p>
+            <w:r>
+              <w:t>Request Schema</w:t>
+            </w:r>
+          </w:p>
+        </w:tc>
+        <w:tc>
+          <w:tcPr>
+            <w:tcW w:w="3006" w:type="dxa"/>
+          </w:tcPr>
+          <w:p>
+            <w:r>
+              <w:t>Response Schema</w:t>
+            </w:r>
+          </w:p>
+        </w:tc>
+      </w:tr>
+      <w:tr>
+        <w:tc>
+          <w:tcPr>
+            <w:tcW w:w="3005" w:type="dxa"/>
+          </w:tcPr>
+          <w:p>
+            <w:proofErr w:type="spellStart"/>
+            <w:r>
+              <w:t>createShippingAddress</w:t>
+            </w:r>
+            <w:proofErr w:type="spellEnd"/>
+          </w:p>
+        </w:tc>
+        <w:tc>
+          <w:tcPr>
+            <w:tcW w:w="3005" w:type="dxa"/>
+          </w:tcPr>
+          <w:p>
+            <w:pPr>
+              <w:shd w:val="clear" w:color="auto" w:fill="1F1F1F"/>
+              <w:spacing w:after="0" w:line="285" w:lineRule="atLeast"/>
+              <w:rPr>
+                <w:rFonts w:ascii="Consolas" w:eastAsia="Times New Roman" w:hAnsi="Consolas" w:cs="Times New Roman"/>
+                <w:color w:val="CCCCCC"/>
+                <w:kern w:val="0"/>
+                <w:sz w:val="21"/>
+                <w:szCs w:val="21"/>
+                <w:lang w:eastAsia="en-GB"/>
+                <w14:ligatures w14:val="none"/>
+              </w:rPr>
+            </w:pPr>
+            <w:proofErr w:type="spellStart"/>
+            <w:r>
+              <w:rPr>
+                <w:rFonts w:ascii="Consolas" w:eastAsia="Times New Roman" w:hAnsi="Consolas" w:cs="Times New Roman"/>
+                <w:color w:val="4FC1FF"/>
+                <w:kern w:val="0"/>
+                <w:sz w:val="21"/>
+                <w:szCs w:val="21"/>
+                <w:lang w:eastAsia="en-GB"/>
+                <w14:ligatures w14:val="none"/>
+              </w:rPr>
+              <w:t>createS</w:t>
+            </w:r>
+            <w:r>
+              <w:rPr>
+                <w:rFonts w:ascii="Consolas" w:eastAsia="Times New Roman" w:hAnsi="Consolas" w:cs="Times New Roman"/>
+                <w:color w:val="4FC1FF"/>
+                <w:kern w:val="0"/>
+                <w:sz w:val="21"/>
+                <w:szCs w:val="21"/>
+                <w:lang w:eastAsia="en-GB"/>
+                <w14:ligatures w14:val="none"/>
+              </w:rPr>
+              <w:t>hippingAddressRequestSchema</w:t>
+            </w:r>
+            <w:proofErr w:type="spellEnd"/>
+          </w:p>
+          <w:p/>
+        </w:tc>
+        <w:tc>
+          <w:tcPr>
+            <w:tcW w:w="3006" w:type="dxa"/>
+          </w:tcPr>
+          <w:p>
+            <w:pPr>
+              <w:shd w:val="clear" w:color="auto" w:fill="1F1F1F"/>
+              <w:spacing w:line="285" w:lineRule="atLeast"/>
+              <w:rPr>
+                <w:rFonts w:ascii="Consolas" w:eastAsia="Times New Roman" w:hAnsi="Consolas" w:cs="Times New Roman"/>
+                <w:color w:val="CCCCCC"/>
+                <w:kern w:val="0"/>
+                <w:sz w:val="21"/>
+                <w:szCs w:val="21"/>
+                <w:lang w:eastAsia="en-GB"/>
+                <w14:ligatures w14:val="none"/>
+              </w:rPr>
+            </w:pPr>
+            <w:proofErr w:type="spellStart"/>
+            <w:r>
+              <w:rPr>
+                <w:rFonts w:ascii="Consolas" w:eastAsia="Times New Roman" w:hAnsi="Consolas" w:cs="Times New Roman"/>
+                <w:color w:val="4FC1FF"/>
+                <w:kern w:val="0"/>
+                <w:sz w:val="21"/>
+                <w:szCs w:val="21"/>
+                <w:lang w:eastAsia="en-GB"/>
+                <w14:ligatures w14:val="none"/>
+              </w:rPr>
+              <w:t>user</w:t>
+            </w:r>
+            <w:r>
+              <w:rPr>
+                <w:rFonts w:ascii="Consolas" w:eastAsia="Times New Roman" w:hAnsi="Consolas" w:cs="Times New Roman"/>
+                <w:color w:val="4FC1FF"/>
+                <w:kern w:val="0"/>
+                <w:sz w:val="21"/>
+                <w:szCs w:val="21"/>
+                <w:lang w:eastAsia="en-GB"/>
+                <w14:ligatures w14:val="none"/>
+              </w:rPr>
+              <w:t>ShippingAddressResponseSchema</w:t>
+            </w:r>
+            <w:proofErr w:type="spellEnd"/>
+            <w:r>
+              <w:rPr>
+                <w:rFonts w:ascii="Consolas" w:eastAsia="Times New Roman" w:hAnsi="Consolas" w:cs="Times New Roman"/>
+                <w:color w:val="4FC1FF"/>
+                <w:kern w:val="0"/>
+                <w:sz w:val="21"/>
+                <w:szCs w:val="21"/>
+                <w:lang w:eastAsia="en-GB"/>
+                <w14:ligatures w14:val="none"/>
+              </w:rPr>
+              <w:t xml:space="preserve"> (</w:t>
+            </w:r>
+            <w:proofErr w:type="spellStart"/>
+            <w:r>
+              <w:rPr>
+                <w:rFonts w:ascii="Consolas" w:eastAsia="Times New Roman" w:hAnsi="Consolas" w:cs="Times New Roman"/>
+                <w:color w:val="4FC1FF"/>
+                <w:kern w:val="0"/>
+                <w:sz w:val="21"/>
+                <w:szCs w:val="21"/>
+                <w:lang w:eastAsia="en-GB"/>
+                <w14:ligatures w14:val="none"/>
+              </w:rPr>
+              <w:t>createShippingAddressR</w:t>
+            </w:r>
+            <w:r>
+              <w:rPr>
+                <w:rFonts w:ascii="Consolas" w:eastAsia="Times New Roman" w:hAnsi="Consolas" w:cs="Times New Roman"/>
+                <w:color w:val="4FC1FF"/>
+                <w:kern w:val="0"/>
+                <w:sz w:val="21"/>
+                <w:szCs w:val="21"/>
+                <w:lang w:eastAsia="en-GB"/>
+                <w14:ligatures w14:val="none"/>
+              </w:rPr>
+              <w:t>esponseArray</w:t>
+            </w:r>
+            <w:r>
+              <w:rPr>
+                <w:rFonts w:ascii="Consolas" w:eastAsia="Times New Roman" w:hAnsi="Consolas" w:cs="Times New Roman"/>
+                <w:color w:val="4FC1FF"/>
+                <w:kern w:val="0"/>
+                <w:sz w:val="21"/>
+                <w:szCs w:val="21"/>
+                <w:lang w:eastAsia="en-GB"/>
+                <w14:ligatures w14:val="none"/>
+              </w:rPr>
+              <w:t>Schema</w:t>
+            </w:r>
+            <w:proofErr w:type="spellEnd"/>
+            <w:r>
+              <w:rPr>
+                <w:rFonts w:ascii="Consolas" w:eastAsia="Times New Roman" w:hAnsi="Consolas" w:cs="Times New Roman"/>
+                <w:color w:val="4FC1FF"/>
+                <w:kern w:val="0"/>
+                <w:sz w:val="21"/>
+                <w:szCs w:val="21"/>
+                <w:lang w:eastAsia="en-GB"/>
+                <w14:ligatures w14:val="none"/>
+              </w:rPr>
+              <w:t>)</w:t>
+            </w:r>
+          </w:p>
+          <w:p/>
+        </w:tc>
+      </w:tr>
+      <w:tr>
+        <w:tc>
+          <w:tcPr>
+            <w:tcW w:w="3005" w:type="dxa"/>
+          </w:tcPr>
+          <w:p>
+            <w:proofErr w:type="spellStart"/>
+            <w:r>
+              <w:t>updateShippingAddress</w:t>
+            </w:r>
+            <w:proofErr w:type="spellEnd"/>
+          </w:p>
+        </w:tc>
+        <w:tc>
+          <w:tcPr>
+            <w:tcW w:w="3005" w:type="dxa"/>
+          </w:tcPr>
+          <w:p>
+            <w:pPr>
+              <w:shd w:val="clear" w:color="auto" w:fill="1F1F1F"/>
+              <w:spacing w:line="285" w:lineRule="atLeast"/>
+              <w:rPr>
+                <w:rFonts w:ascii="Consolas" w:eastAsia="Times New Roman" w:hAnsi="Consolas" w:cs="Times New Roman"/>
+                <w:color w:val="CCCCCC"/>
+                <w:kern w:val="0"/>
+                <w:sz w:val="21"/>
+                <w:szCs w:val="21"/>
+                <w:lang w:eastAsia="en-GB"/>
+                <w14:ligatures w14:val="none"/>
+              </w:rPr>
+            </w:pPr>
+            <w:proofErr w:type="spellStart"/>
+            <w:r>
+              <w:rPr>
+                <w:rFonts w:ascii="Consolas" w:eastAsia="Times New Roman" w:hAnsi="Consolas" w:cs="Times New Roman"/>
+                <w:color w:val="4FC1FF"/>
+                <w:kern w:val="0"/>
+                <w:sz w:val="21"/>
+                <w:szCs w:val="21"/>
+                <w:lang w:eastAsia="en-GB"/>
+                <w14:ligatures w14:val="none"/>
+              </w:rPr>
+              <w:t>updateShippingAddressRequestSchema</w:t>
+            </w:r>
+            <w:proofErr w:type="spellEnd"/>
+          </w:p>
+        </w:tc>
+        <w:tc>
+          <w:tcPr>
+            <w:tcW w:w="3006" w:type="dxa"/>
+          </w:tcPr>
+          <w:p>
+            <w:pPr>
+              <w:shd w:val="clear" w:color="auto" w:fill="1F1F1F"/>
+              <w:spacing w:line="285" w:lineRule="atLeast"/>
+              <w:rPr>
+                <w:rFonts w:ascii="Consolas" w:eastAsia="Times New Roman" w:hAnsi="Consolas" w:cs="Times New Roman"/>
+                <w:color w:val="CCCCCC"/>
+                <w:kern w:val="0"/>
+                <w:sz w:val="21"/>
+                <w:szCs w:val="21"/>
+                <w:lang w:eastAsia="en-GB"/>
+                <w14:ligatures w14:val="none"/>
+              </w:rPr>
+            </w:pPr>
+            <w:proofErr w:type="spellStart"/>
+            <w:r>
+              <w:rPr>
+                <w:rFonts w:ascii="Consolas" w:eastAsia="Times New Roman" w:hAnsi="Consolas" w:cs="Times New Roman"/>
+                <w:color w:val="4FC1FF"/>
+                <w:kern w:val="0"/>
+                <w:sz w:val="21"/>
+                <w:szCs w:val="21"/>
+                <w:lang w:eastAsia="en-GB"/>
+                <w14:ligatures w14:val="none"/>
+              </w:rPr>
+              <w:t>updateShippingAddressResponseSchema</w:t>
+            </w:r>
+            <w:proofErr w:type="spellEnd"/>
+          </w:p>
+        </w:tc>
+      </w:tr>
+      <w:tr>
+        <w:tc>
+          <w:tcPr>
+            <w:tcW w:w="3005" w:type="dxa"/>
+          </w:tcPr>
+          <w:p>
+            <w:proofErr w:type="spellStart"/>
+            <w:r>
+              <w:t>getShippingAddressById</w:t>
+            </w:r>
+            <w:proofErr w:type="spellEnd"/>
+          </w:p>
+        </w:tc>
+        <w:tc>
+          <w:tcPr>
+            <w:tcW w:w="3005" w:type="dxa"/>
+          </w:tcPr>
+          <w:p>
+            <w:pPr>
+              <w:shd w:val="clear" w:color="auto" w:fill="1F1F1F"/>
+              <w:spacing w:line="285" w:lineRule="atLeast"/>
+              <w:rPr>
+                <w:rFonts w:ascii="Consolas" w:eastAsia="Times New Roman" w:hAnsi="Consolas" w:cs="Times New Roman"/>
+                <w:color w:val="CCCCCC"/>
+                <w:kern w:val="0"/>
+                <w:sz w:val="21"/>
+                <w:szCs w:val="21"/>
+                <w:lang w:eastAsia="en-GB"/>
+                <w14:ligatures w14:val="none"/>
+              </w:rPr>
+            </w:pPr>
+            <w:proofErr w:type="spellStart"/>
+            <w:r>
+              <w:rPr>
+                <w:rFonts w:ascii="Consolas" w:eastAsia="Times New Roman" w:hAnsi="Consolas" w:cs="Times New Roman"/>
+                <w:color w:val="4FC1FF"/>
+                <w:kern w:val="0"/>
+                <w:sz w:val="21"/>
+                <w:szCs w:val="21"/>
+                <w:lang w:eastAsia="en-GB"/>
+                <w14:ligatures w14:val="none"/>
+              </w:rPr>
+              <w:t>getShippingAddressByIdRequestSchema</w:t>
+            </w:r>
+            <w:proofErr w:type="spellEnd"/>
+          </w:p>
+        </w:tc>
+        <w:tc>
+          <w:tcPr>
+            <w:tcW w:w="3006" w:type="dxa"/>
+          </w:tcPr>
+          <w:p>
+            <w:pPr>
+              <w:shd w:val="clear" w:color="auto" w:fill="1F1F1F"/>
+              <w:spacing w:line="285" w:lineRule="atLeast"/>
+              <w:rPr>
+                <w:rFonts w:ascii="Consolas" w:eastAsia="Times New Roman" w:hAnsi="Consolas" w:cs="Times New Roman"/>
+                <w:color w:val="4FC1FF"/>
+                <w:kern w:val="0"/>
+                <w:sz w:val="21"/>
+                <w:szCs w:val="21"/>
+                <w:lang w:eastAsia="en-GB"/>
+                <w14:ligatures w14:val="none"/>
+              </w:rPr>
+            </w:pPr>
+            <w:proofErr w:type="spellStart"/>
+            <w:r>
+              <w:rPr>
+                <w:rFonts w:ascii="Consolas" w:eastAsia="Times New Roman" w:hAnsi="Consolas" w:cs="Times New Roman"/>
+                <w:color w:val="4FC1FF"/>
+                <w:kern w:val="0"/>
+                <w:sz w:val="21"/>
+                <w:szCs w:val="21"/>
+                <w:lang w:eastAsia="en-GB"/>
+                <w14:ligatures w14:val="none"/>
+              </w:rPr>
+              <w:t>shippingAddressStandardSchema</w:t>
+            </w:r>
+            <w:proofErr w:type="spellEnd"/>
+          </w:p>
+        </w:tc>
+      </w:tr>
+      <w:tr>
+        <w:tc>
+          <w:tcPr>
+            <w:tcW w:w="3005" w:type="dxa"/>
+          </w:tcPr>
+          <w:p>
+            <w:proofErr w:type="spellStart"/>
+            <w:r>
+              <w:t>searchShippingAddress</w:t>
+            </w:r>
+            <w:proofErr w:type="spellEnd"/>
+          </w:p>
+        </w:tc>
+        <w:tc>
+          <w:tcPr>
+            <w:tcW w:w="3005" w:type="dxa"/>
+          </w:tcPr>
+          <w:p>
+            <w:pPr>
+              <w:shd w:val="clear" w:color="auto" w:fill="1F1F1F"/>
+              <w:spacing w:line="285" w:lineRule="atLeast"/>
+              <w:rPr>
+                <w:rFonts w:ascii="Consolas" w:eastAsia="Times New Roman" w:hAnsi="Consolas" w:cs="Times New Roman"/>
+                <w:color w:val="CCCCCC"/>
+                <w:kern w:val="0"/>
+                <w:sz w:val="21"/>
+                <w:szCs w:val="21"/>
+                <w:lang w:eastAsia="en-GB"/>
+                <w14:ligatures w14:val="none"/>
+              </w:rPr>
+            </w:pPr>
+            <w:proofErr w:type="spellStart"/>
+            <w:r>
+              <w:rPr>
+                <w:rFonts w:ascii="Consolas" w:eastAsia="Times New Roman" w:hAnsi="Consolas" w:cs="Times New Roman"/>
+                <w:color w:val="4FC1FF"/>
+                <w:kern w:val="0"/>
+                <w:sz w:val="21"/>
+                <w:szCs w:val="21"/>
+                <w:lang w:eastAsia="en-GB"/>
+                <w14:ligatures w14:val="none"/>
+              </w:rPr>
+              <w:t>searchShippingAddressRequestSchema</w:t>
+            </w:r>
+            <w:proofErr w:type="spellEnd"/>
+          </w:p>
+        </w:tc>
+        <w:tc>
+          <w:tcPr>
+            <w:tcW w:w="3006" w:type="dxa"/>
+          </w:tcPr>
+          <w:p>
+            <w:pPr>
+              <w:shd w:val="clear" w:color="auto" w:fill="1F1F1F"/>
+              <w:spacing w:after="0" w:line="285" w:lineRule="atLeast"/>
+              <w:rPr>
+                <w:rFonts w:ascii="Consolas" w:eastAsia="Times New Roman" w:hAnsi="Consolas" w:cs="Times New Roman"/>
+                <w:color w:val="CCCCCC"/>
+                <w:kern w:val="0"/>
+                <w:sz w:val="21"/>
+                <w:szCs w:val="21"/>
+                <w:lang w:eastAsia="en-GB"/>
+                <w14:ligatures w14:val="none"/>
+              </w:rPr>
+            </w:pPr>
+            <w:proofErr w:type="spellStart"/>
+            <w:r>
+              <w:rPr>
+                <w:rFonts w:ascii="Consolas" w:eastAsia="Times New Roman" w:hAnsi="Consolas" w:cs="Times New Roman"/>
+                <w:color w:val="4FC1FF"/>
+                <w:kern w:val="0"/>
+                <w:sz w:val="21"/>
+                <w:szCs w:val="21"/>
+                <w:lang w:eastAsia="en-GB"/>
+                <w14:ligatures w14:val="none"/>
+              </w:rPr>
+              <w:t>shippingAddressArrayStandardSchema</w:t>
+            </w:r>
+            <w:proofErr w:type="spellEnd"/>
+          </w:p>
+          <w:p>
+            <w:pPr>
+              <w:shd w:val="clear" w:color="auto" w:fill="1F1F1F"/>
+              <w:spacing w:line="285" w:lineRule="atLeast"/>
+              <w:rPr>
+                <w:rFonts w:ascii="Consolas" w:eastAsia="Times New Roman" w:hAnsi="Consolas" w:cs="Times New Roman"/>
+                <w:color w:val="4FC1FF"/>
+                <w:kern w:val="0"/>
+                <w:sz w:val="21"/>
+                <w:szCs w:val="21"/>
+                <w:lang w:eastAsia="en-GB"/>
+                <w14:ligatures w14:val="none"/>
+              </w:rPr>
+            </w:pPr>
           </w:p>
         </w:tc>
       </w:tr>

</xml_diff>